<commit_message>
MInor changes to s2, added sa
</commit_message>
<xml_diff>
--- a/Documentation/Feb 4 - Feb 10/Stage 2 Plan.docx
+++ b/Documentation/Feb 4 - Feb 10/Stage 2 Plan.docx
@@ -429,12 +429,36 @@
         <w:rPr>
           <w:rFonts w:eastAsia="Calibri"/>
         </w:rPr>
-        <w:t>consist of improving our existing architecture, Bluetooth implementation and GUI creation.</w:t>
+        <w:t>consist of improving our existing architecture,</w:t>
       </w:r>
       <w:r>
         <w:rPr>
           <w:rFonts w:eastAsia="Calibri"/>
         </w:rPr>
+        <w:t xml:space="preserve"> proving integration</w:t>
+      </w:r>
+      <w:r>
+        <w:rPr>
+          <w:rFonts w:eastAsia="Calibri"/>
+        </w:rPr>
+        <w:t xml:space="preserve"> </w:t>
+      </w:r>
+      <w:r>
+        <w:rPr>
+          <w:rFonts w:eastAsia="Calibri"/>
+        </w:rPr>
+        <w:t>and</w:t>
+      </w:r>
+      <w:r>
+        <w:rPr>
+          <w:rFonts w:eastAsia="Calibri"/>
+        </w:rPr>
+        <w:t xml:space="preserve"> GUI creation.</w:t>
+      </w:r>
+      <w:r>
+        <w:rPr>
+          <w:rFonts w:eastAsia="Calibri"/>
+        </w:rPr>
         <w:t xml:space="preserve"> Location services has been </w:t>
       </w:r>
       <w:r>
@@ -453,7 +477,15 @@
         <w:rPr>
           <w:rFonts w:eastAsia="Calibri"/>
         </w:rPr>
-        <w:t>locations returned are not always precise, and updates are not guaranteed. This will be continually worked on through this stage. Due to complications in receiving the Bluetooth beacons, we will be beginning implementation after their tentative arrival date, February 18</w:t>
+        <w:t>locations returned are not always precise, and updates are not guaranteed. This will be continually worked on through this stage. Due to complications in receiving the Bluetooth beacons, we will be beginning implementation</w:t>
+      </w:r>
+      <w:bookmarkStart w:id="1" w:name="_GoBack"/>
+      <w:bookmarkEnd w:id="1"/>
+      <w:r>
+        <w:rPr>
+          <w:rFonts w:eastAsia="Calibri"/>
+        </w:rPr>
+        <w:t xml:space="preserve"> after their tentative arrival date, February 18</w:t>
       </w:r>
       <w:r>
         <w:rPr>
@@ -478,7 +510,37 @@
         <w:rPr>
           <w:rFonts w:eastAsia="Calibri"/>
         </w:rPr>
-        <w:t xml:space="preserve"> Wireframes have been provided by our client and GUI implementation will also begin. If the Bluetooth beacons do not arrive when we expect we will have to cut scope which our client has been warned about. We thus have a dependency on this, and it will affect how/when we move forward.</w:t>
+        <w:t xml:space="preserve"> Proving integration is core to our design as it there may be unforeseen complications causing our design to change.</w:t>
+      </w:r>
+      <w:r>
+        <w:rPr>
+          <w:rFonts w:eastAsia="Calibri"/>
+        </w:rPr>
+        <w:t xml:space="preserve"> Wireframes have been provided by our client and </w:t>
+      </w:r>
+      <w:r>
+        <w:rPr>
+          <w:rFonts w:eastAsia="Calibri"/>
+        </w:rPr>
+        <w:t xml:space="preserve">a </w:t>
+      </w:r>
+      <w:r>
+        <w:rPr>
+          <w:rFonts w:eastAsia="Calibri"/>
+        </w:rPr>
+        <w:t xml:space="preserve">GUI </w:t>
+      </w:r>
+      <w:r>
+        <w:rPr>
+          <w:rFonts w:eastAsia="Calibri"/>
+        </w:rPr>
+        <w:t>skeleton will be created mimicking our system architecture to prove viability</w:t>
+      </w:r>
+      <w:r>
+        <w:rPr>
+          <w:rFonts w:eastAsia="Calibri"/>
+        </w:rPr>
+        <w:t>. If the Bluetooth beacons do not arrive when we expect we will have to cut scope which our client has been warned about. We thus have a dependency on this, and it will affect how/when we move forward.</w:t>
       </w:r>
       <w:r>
         <w:rPr>
@@ -491,11 +553,11 @@
       <w:pPr>
         <w:pStyle w:val="Heading2"/>
       </w:pPr>
-      <w:bookmarkStart w:id="1" w:name="_Toc228530444"/>
+      <w:bookmarkStart w:id="2" w:name="_Toc228530444"/>
       <w:r>
         <w:t>Outcome</w:t>
       </w:r>
-      <w:bookmarkEnd w:id="1"/>
+      <w:bookmarkEnd w:id="2"/>
       <w:r>
         <w:t>s</w:t>
       </w:r>
@@ -522,7 +584,19 @@
         <w:rPr>
           <w:rFonts w:eastAsia="Calibri"/>
         </w:rPr>
-        <w:t xml:space="preserve"> GUI that lacks functionality but is the skeleton for the actual application. The late arrival of the beacons will mean that their integration and implementation into the location services – database system will likely not occur in this stage. Proof of concept, however, will be done as well basic functionality, receiving information about user arrival will be completed. We will create a formalized version of the application once the moving parts, location services, Bluetooth, and the database have integrated. </w:t>
+        <w:t xml:space="preserve"> GUI that lacks functionality but is the skeleton for the actual application</w:t>
+      </w:r>
+      <w:r>
+        <w:rPr>
+          <w:rFonts w:eastAsia="Calibri"/>
+        </w:rPr>
+        <w:t xml:space="preserve"> to visualize the end users’ workflow</w:t>
+      </w:r>
+      <w:r>
+        <w:rPr>
+          <w:rFonts w:eastAsia="Calibri"/>
+        </w:rPr>
+        <w:t xml:space="preserve">. Proof of concept, however, will be done as well basic functionality, receiving information about user arrival will be completed. We will create a formalized version of the application once the moving parts, location services, Bluetooth, and the database have integrated. </w:t>
       </w:r>
       <w:r>
         <w:rPr>
@@ -551,7 +625,7 @@
           <w:color w:val="000000"/>
         </w:rPr>
       </w:pPr>
-      <w:bookmarkStart w:id="2" w:name="_Toc228530445"/>
+      <w:bookmarkStart w:id="3" w:name="_Toc228530445"/>
       <w:r>
         <w:rPr>
           <w:i w:val="0"/>
@@ -723,13 +797,7 @@
               <w:rPr>
                 <w:color w:val="000000"/>
               </w:rPr>
-              <w:t>18</w:t>
-            </w:r>
-            <w:r>
-              <w:rPr>
-                <w:color w:val="000000"/>
-              </w:rPr>
-              <w:t>/02</w:t>
+              <w:t>18/02</w:t>
             </w:r>
           </w:p>
         </w:tc>
@@ -801,7 +869,7 @@
       <w:r>
         <w:t>Deliverables</w:t>
       </w:r>
-      <w:bookmarkEnd w:id="2"/>
+      <w:bookmarkEnd w:id="3"/>
     </w:p>
     <w:p>
       <w:pPr>
@@ -826,13 +894,13 @@
         <w:tblLook w:val="04A0" w:firstRow="1" w:lastRow="0" w:firstColumn="1" w:lastColumn="0" w:noHBand="0" w:noVBand="1"/>
       </w:tblPr>
       <w:tblGrid>
-        <w:gridCol w:w="2889"/>
-        <w:gridCol w:w="5741"/>
+        <w:gridCol w:w="2892"/>
+        <w:gridCol w:w="5738"/>
       </w:tblGrid>
       <w:tr>
         <w:tc>
           <w:tcPr>
-            <w:tcW w:w="2943" w:type="dxa"/>
+            <w:tcW w:w="2892" w:type="dxa"/>
             <w:shd w:val="clear" w:color="auto" w:fill="auto"/>
           </w:tcPr>
           <w:p>
@@ -851,7 +919,7 @@
         </w:tc>
         <w:tc>
           <w:tcPr>
-            <w:tcW w:w="5913" w:type="dxa"/>
+            <w:tcW w:w="5738" w:type="dxa"/>
             <w:shd w:val="clear" w:color="auto" w:fill="auto"/>
           </w:tcPr>
           <w:p>
@@ -872,7 +940,7 @@
       <w:tr>
         <w:tc>
           <w:tcPr>
-            <w:tcW w:w="2943" w:type="dxa"/>
+            <w:tcW w:w="2892" w:type="dxa"/>
             <w:shd w:val="clear" w:color="auto" w:fill="auto"/>
           </w:tcPr>
           <w:p>
@@ -896,7 +964,7 @@
         </w:tc>
         <w:tc>
           <w:tcPr>
-            <w:tcW w:w="5913" w:type="dxa"/>
+            <w:tcW w:w="5738" w:type="dxa"/>
             <w:shd w:val="clear" w:color="auto" w:fill="auto"/>
           </w:tcPr>
           <w:p>
@@ -923,7 +991,7 @@
       <w:tr>
         <w:tc>
           <w:tcPr>
-            <w:tcW w:w="2943" w:type="dxa"/>
+            <w:tcW w:w="2892" w:type="dxa"/>
             <w:shd w:val="clear" w:color="auto" w:fill="auto"/>
           </w:tcPr>
           <w:p>
@@ -947,7 +1015,7 @@
         </w:tc>
         <w:tc>
           <w:tcPr>
-            <w:tcW w:w="5913" w:type="dxa"/>
+            <w:tcW w:w="5738" w:type="dxa"/>
             <w:shd w:val="clear" w:color="auto" w:fill="auto"/>
           </w:tcPr>
           <w:p>
@@ -976,7 +1044,7 @@
       <w:tr>
         <w:tc>
           <w:tcPr>
-            <w:tcW w:w="2943" w:type="dxa"/>
+            <w:tcW w:w="2892" w:type="dxa"/>
             <w:shd w:val="clear" w:color="auto" w:fill="auto"/>
           </w:tcPr>
           <w:p>
@@ -990,34 +1058,34 @@
               <w:rPr>
                 <w:rFonts w:eastAsia="Calibri"/>
               </w:rPr>
-              <w:t>Bluetooth Code</w:t>
-            </w:r>
-          </w:p>
-        </w:tc>
-        <w:tc>
-          <w:tcPr>
-            <w:tcW w:w="5913" w:type="dxa"/>
-            <w:shd w:val="clear" w:color="auto" w:fill="auto"/>
-          </w:tcPr>
-          <w:p>
-            <w:pPr>
-              <w:rPr>
-                <w:rFonts w:eastAsia="Calibri"/>
-              </w:rPr>
-            </w:pPr>
-            <w:r>
-              <w:rPr>
-                <w:rFonts w:eastAsia="Calibri"/>
-              </w:rPr>
-              <w:t>Rough implementation, acknowledge user has entered proximity</w:t>
-            </w:r>
-          </w:p>
-        </w:tc>
-      </w:tr>
-      <w:tr>
-        <w:tc>
-          <w:tcPr>
-            <w:tcW w:w="2943" w:type="dxa"/>
+              <w:t>PHP Script</w:t>
+            </w:r>
+          </w:p>
+        </w:tc>
+        <w:tc>
+          <w:tcPr>
+            <w:tcW w:w="5738" w:type="dxa"/>
+            <w:shd w:val="clear" w:color="auto" w:fill="auto"/>
+          </w:tcPr>
+          <w:p>
+            <w:pPr>
+              <w:rPr>
+                <w:rFonts w:eastAsia="Calibri"/>
+              </w:rPr>
+            </w:pPr>
+            <w:r>
+              <w:rPr>
+                <w:rFonts w:eastAsia="Calibri"/>
+              </w:rPr>
+              <w:t>Modifies database in some way, most likely creation of a user</w:t>
+            </w:r>
+          </w:p>
+        </w:tc>
+      </w:tr>
+      <w:tr>
+        <w:tc>
+          <w:tcPr>
+            <w:tcW w:w="2892" w:type="dxa"/>
             <w:shd w:val="clear" w:color="auto" w:fill="auto"/>
           </w:tcPr>
           <w:p>
@@ -1031,34 +1099,34 @@
               <w:rPr>
                 <w:rFonts w:eastAsia="Calibri"/>
               </w:rPr>
-              <w:t>PHP Script</w:t>
-            </w:r>
-          </w:p>
-        </w:tc>
-        <w:tc>
-          <w:tcPr>
-            <w:tcW w:w="5913" w:type="dxa"/>
-            <w:shd w:val="clear" w:color="auto" w:fill="auto"/>
-          </w:tcPr>
-          <w:p>
-            <w:pPr>
-              <w:rPr>
-                <w:rFonts w:eastAsia="Calibri"/>
-              </w:rPr>
-            </w:pPr>
-            <w:r>
-              <w:rPr>
-                <w:rFonts w:eastAsia="Calibri"/>
-              </w:rPr>
-              <w:t>Modifies database in some way, most likely creation of a user</w:t>
-            </w:r>
-          </w:p>
-        </w:tc>
-      </w:tr>
-      <w:tr>
-        <w:tc>
-          <w:tcPr>
-            <w:tcW w:w="2943" w:type="dxa"/>
+              <w:t>GUI</w:t>
+            </w:r>
+          </w:p>
+        </w:tc>
+        <w:tc>
+          <w:tcPr>
+            <w:tcW w:w="5738" w:type="dxa"/>
+            <w:shd w:val="clear" w:color="auto" w:fill="auto"/>
+          </w:tcPr>
+          <w:p>
+            <w:pPr>
+              <w:rPr>
+                <w:rFonts w:eastAsia="Calibri"/>
+              </w:rPr>
+            </w:pPr>
+            <w:r>
+              <w:rPr>
+                <w:rFonts w:eastAsia="Calibri"/>
+              </w:rPr>
+              <w:t>Have a skeleton that mimics our design to see if end to end workflow is fulfilled</w:t>
+            </w:r>
+          </w:p>
+        </w:tc>
+      </w:tr>
+      <w:tr>
+        <w:tc>
+          <w:tcPr>
+            <w:tcW w:w="2892" w:type="dxa"/>
             <w:shd w:val="clear" w:color="auto" w:fill="auto"/>
           </w:tcPr>
           <w:p>
@@ -1068,52 +1136,11 @@
                 <w:rFonts w:eastAsia="Calibri"/>
               </w:rPr>
             </w:pPr>
-            <w:r>
-              <w:rPr>
-                <w:rFonts w:eastAsia="Calibri"/>
-              </w:rPr>
-              <w:t>GUI</w:t>
-            </w:r>
-          </w:p>
-        </w:tc>
-        <w:tc>
-          <w:tcPr>
-            <w:tcW w:w="5913" w:type="dxa"/>
-            <w:shd w:val="clear" w:color="auto" w:fill="auto"/>
-          </w:tcPr>
-          <w:p>
-            <w:pPr>
-              <w:rPr>
-                <w:rFonts w:eastAsia="Calibri"/>
-              </w:rPr>
-            </w:pPr>
-            <w:r>
-              <w:rPr>
-                <w:rFonts w:eastAsia="Calibri"/>
-              </w:rPr>
-              <w:t>Have some basic activities to embed our code into</w:t>
-            </w:r>
-          </w:p>
-        </w:tc>
-      </w:tr>
-      <w:tr>
-        <w:tc>
-          <w:tcPr>
-            <w:tcW w:w="2943" w:type="dxa"/>
-            <w:shd w:val="clear" w:color="auto" w:fill="auto"/>
-          </w:tcPr>
-          <w:p>
-            <w:pPr>
-              <w:ind w:left="60"/>
-              <w:rPr>
-                <w:rFonts w:eastAsia="Calibri"/>
-              </w:rPr>
-            </w:pPr>
-          </w:p>
-        </w:tc>
-        <w:tc>
-          <w:tcPr>
-            <w:tcW w:w="5913" w:type="dxa"/>
+          </w:p>
+        </w:tc>
+        <w:tc>
+          <w:tcPr>
+            <w:tcW w:w="5738" w:type="dxa"/>
             <w:shd w:val="clear" w:color="auto" w:fill="auto"/>
           </w:tcPr>
           <w:p>
@@ -1130,11 +1157,12 @@
       <w:pPr>
         <w:pStyle w:val="Heading2"/>
       </w:pPr>
-      <w:bookmarkStart w:id="3" w:name="_Toc228530446"/>
-      <w:r>
+      <w:bookmarkStart w:id="4" w:name="_Toc228530446"/>
+      <w:r>
+        <w:lastRenderedPageBreak/>
         <w:t>Work Breakdown</w:t>
       </w:r>
-      <w:bookmarkEnd w:id="3"/>
+      <w:bookmarkEnd w:id="4"/>
     </w:p>
     <w:p>
       <w:pPr>
@@ -1325,6 +1353,327 @@
               <w:rPr>
                 <w:rFonts w:eastAsia="Calibri"/>
               </w:rPr>
+              <w:t>1</w:t>
+            </w:r>
+            <w:r>
+              <w:rPr>
+                <w:rFonts w:eastAsia="Calibri"/>
+              </w:rPr>
+              <w:t>7</w:t>
+            </w:r>
+            <w:r>
+              <w:rPr>
+                <w:rFonts w:eastAsia="Calibri"/>
+              </w:rPr>
+              <w:t>/02</w:t>
+            </w:r>
+          </w:p>
+        </w:tc>
+      </w:tr>
+      <w:tr>
+        <w:tc>
+          <w:tcPr>
+            <w:tcW w:w="1656" w:type="dxa"/>
+            <w:shd w:val="clear" w:color="auto" w:fill="auto"/>
+          </w:tcPr>
+          <w:p>
+            <w:r>
+              <w:t>John</w:t>
+            </w:r>
+          </w:p>
+        </w:tc>
+        <w:tc>
+          <w:tcPr>
+            <w:tcW w:w="5046" w:type="dxa"/>
+            <w:shd w:val="clear" w:color="auto" w:fill="auto"/>
+          </w:tcPr>
+          <w:p>
+            <w:pPr>
+              <w:rPr>
+                <w:rFonts w:eastAsia="Calibri"/>
+              </w:rPr>
+            </w:pPr>
+            <w:r>
+              <w:rPr>
+                <w:rFonts w:eastAsia="Calibri"/>
+              </w:rPr>
+              <w:t>System Architecture Diagram draft (already done)</w:t>
+            </w:r>
+          </w:p>
+        </w:tc>
+        <w:tc>
+          <w:tcPr>
+            <w:tcW w:w="1928" w:type="dxa"/>
+            <w:shd w:val="clear" w:color="auto" w:fill="auto"/>
+          </w:tcPr>
+          <w:p>
+            <w:pPr>
+              <w:rPr>
+                <w:rFonts w:eastAsia="Calibri"/>
+              </w:rPr>
+            </w:pPr>
+            <w:r>
+              <w:rPr>
+                <w:rFonts w:eastAsia="Calibri"/>
+              </w:rPr>
+              <w:t>06/02</w:t>
+            </w:r>
+          </w:p>
+        </w:tc>
+      </w:tr>
+      <w:tr>
+        <w:tc>
+          <w:tcPr>
+            <w:tcW w:w="1656" w:type="dxa"/>
+            <w:shd w:val="clear" w:color="auto" w:fill="auto"/>
+          </w:tcPr>
+          <w:p>
+            <w:r>
+              <w:t>Oliver</w:t>
+            </w:r>
+          </w:p>
+        </w:tc>
+        <w:tc>
+          <w:tcPr>
+            <w:tcW w:w="5046" w:type="dxa"/>
+            <w:shd w:val="clear" w:color="auto" w:fill="auto"/>
+          </w:tcPr>
+          <w:p>
+            <w:pPr>
+              <w:rPr>
+                <w:rFonts w:eastAsia="Calibri"/>
+              </w:rPr>
+            </w:pPr>
+            <w:r>
+              <w:rPr>
+                <w:rFonts w:eastAsia="Calibri"/>
+              </w:rPr>
+              <w:t>C</w:t>
+            </w:r>
+            <w:r>
+              <w:rPr>
+                <w:rFonts w:eastAsia="Calibri"/>
+              </w:rPr>
+              <w:t>lient</w:t>
+            </w:r>
+            <w:r>
+              <w:rPr>
+                <w:rFonts w:eastAsia="Calibri"/>
+              </w:rPr>
+              <w:t xml:space="preserve"> minutes</w:t>
+            </w:r>
+          </w:p>
+        </w:tc>
+        <w:tc>
+          <w:tcPr>
+            <w:tcW w:w="1928" w:type="dxa"/>
+            <w:shd w:val="clear" w:color="auto" w:fill="auto"/>
+          </w:tcPr>
+          <w:p>
+            <w:pPr>
+              <w:rPr>
+                <w:rFonts w:eastAsia="Calibri"/>
+              </w:rPr>
+            </w:pPr>
+            <w:r>
+              <w:rPr>
+                <w:rFonts w:eastAsia="Calibri"/>
+              </w:rPr>
+              <w:t>13</w:t>
+            </w:r>
+            <w:r>
+              <w:rPr>
+                <w:rFonts w:eastAsia="Calibri"/>
+              </w:rPr>
+              <w:t>/0</w:t>
+            </w:r>
+            <w:r>
+              <w:rPr>
+                <w:rFonts w:eastAsia="Calibri"/>
+              </w:rPr>
+              <w:t>2</w:t>
+            </w:r>
+          </w:p>
+        </w:tc>
+      </w:tr>
+      <w:tr>
+        <w:tc>
+          <w:tcPr>
+            <w:tcW w:w="1656" w:type="dxa"/>
+            <w:shd w:val="clear" w:color="auto" w:fill="auto"/>
+          </w:tcPr>
+          <w:p>
+            <w:r>
+              <w:t>Harman</w:t>
+            </w:r>
+          </w:p>
+        </w:tc>
+        <w:tc>
+          <w:tcPr>
+            <w:tcW w:w="5046" w:type="dxa"/>
+            <w:shd w:val="clear" w:color="auto" w:fill="auto"/>
+          </w:tcPr>
+          <w:p>
+            <w:pPr>
+              <w:rPr>
+                <w:rFonts w:eastAsia="Calibri"/>
+              </w:rPr>
+            </w:pPr>
+            <w:r>
+              <w:rPr>
+                <w:rFonts w:eastAsia="Calibri"/>
+              </w:rPr>
+              <w:t>Team minutes</w:t>
+            </w:r>
+            <w:r>
+              <w:rPr>
+                <w:rFonts w:eastAsia="Calibri"/>
+              </w:rPr>
+              <w:t xml:space="preserve"> </w:t>
+            </w:r>
+          </w:p>
+        </w:tc>
+        <w:tc>
+          <w:tcPr>
+            <w:tcW w:w="1928" w:type="dxa"/>
+            <w:shd w:val="clear" w:color="auto" w:fill="auto"/>
+          </w:tcPr>
+          <w:p>
+            <w:pPr>
+              <w:rPr>
+                <w:rFonts w:eastAsia="Calibri"/>
+              </w:rPr>
+            </w:pPr>
+            <w:r>
+              <w:rPr>
+                <w:rFonts w:eastAsia="Calibri"/>
+              </w:rPr>
+              <w:t>13</w:t>
+            </w:r>
+            <w:r>
+              <w:rPr>
+                <w:rFonts w:eastAsia="Calibri"/>
+              </w:rPr>
+              <w:t>/0</w:t>
+            </w:r>
+            <w:r>
+              <w:rPr>
+                <w:rFonts w:eastAsia="Calibri"/>
+              </w:rPr>
+              <w:t>2</w:t>
+            </w:r>
+          </w:p>
+        </w:tc>
+      </w:tr>
+      <w:tr>
+        <w:tc>
+          <w:tcPr>
+            <w:tcW w:w="1656" w:type="dxa"/>
+            <w:shd w:val="clear" w:color="auto" w:fill="auto"/>
+          </w:tcPr>
+          <w:p>
+            <w:r>
+              <w:t>John</w:t>
+            </w:r>
+          </w:p>
+        </w:tc>
+        <w:tc>
+          <w:tcPr>
+            <w:tcW w:w="5046" w:type="dxa"/>
+            <w:shd w:val="clear" w:color="auto" w:fill="auto"/>
+          </w:tcPr>
+          <w:p>
+            <w:pPr>
+              <w:rPr>
+                <w:rFonts w:eastAsia="Calibri"/>
+              </w:rPr>
+            </w:pPr>
+            <w:r>
+              <w:rPr>
+                <w:rFonts w:eastAsia="Calibri"/>
+              </w:rPr>
+              <w:t xml:space="preserve">Estimates and Time actuals </w:t>
+            </w:r>
+          </w:p>
+        </w:tc>
+        <w:tc>
+          <w:tcPr>
+            <w:tcW w:w="1928" w:type="dxa"/>
+            <w:shd w:val="clear" w:color="auto" w:fill="auto"/>
+          </w:tcPr>
+          <w:p>
+            <w:pPr>
+              <w:rPr>
+                <w:rFonts w:eastAsia="Calibri"/>
+              </w:rPr>
+            </w:pPr>
+            <w:r>
+              <w:rPr>
+                <w:rFonts w:eastAsia="Calibri"/>
+              </w:rPr>
+              <w:t>15</w:t>
+            </w:r>
+            <w:r>
+              <w:rPr>
+                <w:rFonts w:eastAsia="Calibri"/>
+              </w:rPr>
+              <w:t>/0</w:t>
+            </w:r>
+            <w:r>
+              <w:rPr>
+                <w:rFonts w:eastAsia="Calibri"/>
+              </w:rPr>
+              <w:t>2</w:t>
+            </w:r>
+          </w:p>
+        </w:tc>
+      </w:tr>
+      <w:tr>
+        <w:tc>
+          <w:tcPr>
+            <w:tcW w:w="1656" w:type="dxa"/>
+            <w:shd w:val="clear" w:color="auto" w:fill="auto"/>
+          </w:tcPr>
+          <w:p>
+            <w:r>
+              <w:t>Harman</w:t>
+            </w:r>
+          </w:p>
+        </w:tc>
+        <w:tc>
+          <w:tcPr>
+            <w:tcW w:w="5046" w:type="dxa"/>
+            <w:shd w:val="clear" w:color="auto" w:fill="auto"/>
+          </w:tcPr>
+          <w:p>
+            <w:pPr>
+              <w:rPr>
+                <w:rFonts w:eastAsia="Calibri"/>
+              </w:rPr>
+            </w:pPr>
+            <w:r>
+              <w:rPr>
+                <w:rFonts w:eastAsia="Calibri"/>
+              </w:rPr>
+              <w:t>Weekly Status Report</w:t>
+            </w:r>
+          </w:p>
+        </w:tc>
+        <w:tc>
+          <w:tcPr>
+            <w:tcW w:w="1928" w:type="dxa"/>
+            <w:shd w:val="clear" w:color="auto" w:fill="auto"/>
+          </w:tcPr>
+          <w:p>
+            <w:pPr>
+              <w:rPr>
+                <w:rFonts w:eastAsia="Calibri"/>
+              </w:rPr>
+            </w:pPr>
+            <w:r>
+              <w:rPr>
+                <w:rFonts w:eastAsia="Calibri"/>
+              </w:rPr>
               <w:t>15/02</w:t>
             </w:r>
           </w:p>
@@ -1338,7 +1687,7 @@
           </w:tcPr>
           <w:p>
             <w:r>
-              <w:t>John</w:t>
+              <w:t>Henry</w:t>
             </w:r>
           </w:p>
         </w:tc>
@@ -1357,7 +1706,7 @@
               <w:rPr>
                 <w:rFonts w:eastAsia="Calibri"/>
               </w:rPr>
-              <w:t>System Architecture Diagram draft (already done)</w:t>
+              <w:t>Risks and Technical Issues</w:t>
             </w:r>
           </w:p>
         </w:tc>
@@ -1376,7 +1725,7 @@
               <w:rPr>
                 <w:rFonts w:eastAsia="Calibri"/>
               </w:rPr>
-              <w:t>06/02</w:t>
+              <w:t>15/02</w:t>
             </w:r>
           </w:p>
         </w:tc>
@@ -1389,7 +1738,7 @@
           </w:tcPr>
           <w:p>
             <w:r>
-              <w:t>Oliver</w:t>
+              <w:t>Henry</w:t>
             </w:r>
           </w:p>
         </w:tc>
@@ -1408,19 +1757,7 @@
               <w:rPr>
                 <w:rFonts w:eastAsia="Calibri"/>
               </w:rPr>
-              <w:t>C</w:t>
-            </w:r>
-            <w:r>
-              <w:rPr>
-                <w:rFonts w:eastAsia="Calibri"/>
-              </w:rPr>
-              <w:t>lient</w:t>
-            </w:r>
-            <w:r>
-              <w:rPr>
-                <w:rFonts w:eastAsia="Calibri"/>
-              </w:rPr>
-              <w:t xml:space="preserve"> minutes</w:t>
+              <w:t>Supervisor minutes</w:t>
             </w:r>
           </w:p>
         </w:tc>
@@ -1439,411 +1776,7 @@
               <w:rPr>
                 <w:rFonts w:eastAsia="Calibri"/>
               </w:rPr>
-              <w:t>13</w:t>
-            </w:r>
-            <w:r>
-              <w:rPr>
-                <w:rFonts w:eastAsia="Calibri"/>
-              </w:rPr>
-              <w:t>/0</w:t>
-            </w:r>
-            <w:r>
-              <w:rPr>
-                <w:rFonts w:eastAsia="Calibri"/>
-              </w:rPr>
-              <w:t>2</w:t>
-            </w:r>
-          </w:p>
-        </w:tc>
-      </w:tr>
-      <w:tr>
-        <w:tc>
-          <w:tcPr>
-            <w:tcW w:w="1656" w:type="dxa"/>
-            <w:shd w:val="clear" w:color="auto" w:fill="auto"/>
-          </w:tcPr>
-          <w:p>
-            <w:r>
-              <w:t>Harman</w:t>
-            </w:r>
-          </w:p>
-        </w:tc>
-        <w:tc>
-          <w:tcPr>
-            <w:tcW w:w="5046" w:type="dxa"/>
-            <w:shd w:val="clear" w:color="auto" w:fill="auto"/>
-          </w:tcPr>
-          <w:p>
-            <w:pPr>
-              <w:rPr>
-                <w:rFonts w:eastAsia="Calibri"/>
-              </w:rPr>
-            </w:pPr>
-            <w:r>
-              <w:rPr>
-                <w:rFonts w:eastAsia="Calibri"/>
-              </w:rPr>
-              <w:t>Team minutes</w:t>
-            </w:r>
-            <w:r>
-              <w:rPr>
-                <w:rFonts w:eastAsia="Calibri"/>
-              </w:rPr>
-              <w:t xml:space="preserve"> </w:t>
-            </w:r>
-          </w:p>
-        </w:tc>
-        <w:tc>
-          <w:tcPr>
-            <w:tcW w:w="1928" w:type="dxa"/>
-            <w:shd w:val="clear" w:color="auto" w:fill="auto"/>
-          </w:tcPr>
-          <w:p>
-            <w:pPr>
-              <w:rPr>
-                <w:rFonts w:eastAsia="Calibri"/>
-              </w:rPr>
-            </w:pPr>
-            <w:r>
-              <w:rPr>
-                <w:rFonts w:eastAsia="Calibri"/>
-              </w:rPr>
-              <w:t>13</w:t>
-            </w:r>
-            <w:r>
-              <w:rPr>
-                <w:rFonts w:eastAsia="Calibri"/>
-              </w:rPr>
-              <w:t>/0</w:t>
-            </w:r>
-            <w:r>
-              <w:rPr>
-                <w:rFonts w:eastAsia="Calibri"/>
-              </w:rPr>
-              <w:t>2</w:t>
-            </w:r>
-          </w:p>
-        </w:tc>
-      </w:tr>
-      <w:tr>
-        <w:tc>
-          <w:tcPr>
-            <w:tcW w:w="1656" w:type="dxa"/>
-            <w:shd w:val="clear" w:color="auto" w:fill="auto"/>
-          </w:tcPr>
-          <w:p>
-            <w:r>
-              <w:t>John</w:t>
-            </w:r>
-          </w:p>
-        </w:tc>
-        <w:tc>
-          <w:tcPr>
-            <w:tcW w:w="5046" w:type="dxa"/>
-            <w:shd w:val="clear" w:color="auto" w:fill="auto"/>
-          </w:tcPr>
-          <w:p>
-            <w:pPr>
-              <w:rPr>
-                <w:rFonts w:eastAsia="Calibri"/>
-              </w:rPr>
-            </w:pPr>
-            <w:r>
-              <w:rPr>
-                <w:rFonts w:eastAsia="Calibri"/>
-              </w:rPr>
-              <w:t xml:space="preserve">Estimates and Time actuals </w:t>
-            </w:r>
-          </w:p>
-        </w:tc>
-        <w:tc>
-          <w:tcPr>
-            <w:tcW w:w="1928" w:type="dxa"/>
-            <w:shd w:val="clear" w:color="auto" w:fill="auto"/>
-          </w:tcPr>
-          <w:p>
-            <w:pPr>
-              <w:rPr>
-                <w:rFonts w:eastAsia="Calibri"/>
-              </w:rPr>
-            </w:pPr>
-            <w:r>
-              <w:rPr>
-                <w:rFonts w:eastAsia="Calibri"/>
-              </w:rPr>
-              <w:t>15</w:t>
-            </w:r>
-            <w:r>
-              <w:rPr>
-                <w:rFonts w:eastAsia="Calibri"/>
-              </w:rPr>
-              <w:t>/0</w:t>
-            </w:r>
-            <w:r>
-              <w:rPr>
-                <w:rFonts w:eastAsia="Calibri"/>
-              </w:rPr>
-              <w:t>2</w:t>
-            </w:r>
-          </w:p>
-        </w:tc>
-      </w:tr>
-      <w:tr>
-        <w:tc>
-          <w:tcPr>
-            <w:tcW w:w="1656" w:type="dxa"/>
-            <w:shd w:val="clear" w:color="auto" w:fill="auto"/>
-          </w:tcPr>
-          <w:p>
-            <w:r>
-              <w:t>Harman</w:t>
-            </w:r>
-          </w:p>
-        </w:tc>
-        <w:tc>
-          <w:tcPr>
-            <w:tcW w:w="5046" w:type="dxa"/>
-            <w:shd w:val="clear" w:color="auto" w:fill="auto"/>
-          </w:tcPr>
-          <w:p>
-            <w:pPr>
-              <w:rPr>
-                <w:rFonts w:eastAsia="Calibri"/>
-              </w:rPr>
-            </w:pPr>
-            <w:r>
-              <w:rPr>
-                <w:rFonts w:eastAsia="Calibri"/>
-              </w:rPr>
-              <w:t>Weekly Status Report</w:t>
-            </w:r>
-          </w:p>
-        </w:tc>
-        <w:tc>
-          <w:tcPr>
-            <w:tcW w:w="1928" w:type="dxa"/>
-            <w:shd w:val="clear" w:color="auto" w:fill="auto"/>
-          </w:tcPr>
-          <w:p>
-            <w:pPr>
-              <w:rPr>
-                <w:rFonts w:eastAsia="Calibri"/>
-              </w:rPr>
-            </w:pPr>
-            <w:r>
-              <w:rPr>
-                <w:rFonts w:eastAsia="Calibri"/>
-              </w:rPr>
-              <w:t>15/02</w:t>
-            </w:r>
-          </w:p>
-        </w:tc>
-      </w:tr>
-      <w:tr>
-        <w:tc>
-          <w:tcPr>
-            <w:tcW w:w="1656" w:type="dxa"/>
-            <w:shd w:val="clear" w:color="auto" w:fill="auto"/>
-          </w:tcPr>
-          <w:p>
-            <w:r>
-              <w:t>Henry</w:t>
-            </w:r>
-          </w:p>
-        </w:tc>
-        <w:tc>
-          <w:tcPr>
-            <w:tcW w:w="5046" w:type="dxa"/>
-            <w:shd w:val="clear" w:color="auto" w:fill="auto"/>
-          </w:tcPr>
-          <w:p>
-            <w:pPr>
-              <w:rPr>
-                <w:rFonts w:eastAsia="Calibri"/>
-              </w:rPr>
-            </w:pPr>
-            <w:r>
-              <w:rPr>
-                <w:rFonts w:eastAsia="Calibri"/>
-              </w:rPr>
-              <w:t>Risks and Technical Issues</w:t>
-            </w:r>
-          </w:p>
-        </w:tc>
-        <w:tc>
-          <w:tcPr>
-            <w:tcW w:w="1928" w:type="dxa"/>
-            <w:shd w:val="clear" w:color="auto" w:fill="auto"/>
-          </w:tcPr>
-          <w:p>
-            <w:pPr>
-              <w:rPr>
-                <w:rFonts w:eastAsia="Calibri"/>
-              </w:rPr>
-            </w:pPr>
-            <w:r>
-              <w:rPr>
-                <w:rFonts w:eastAsia="Calibri"/>
-              </w:rPr>
-              <w:t>15/02</w:t>
-            </w:r>
-          </w:p>
-        </w:tc>
-      </w:tr>
-      <w:tr>
-        <w:tc>
-          <w:tcPr>
-            <w:tcW w:w="1656" w:type="dxa"/>
-            <w:shd w:val="clear" w:color="auto" w:fill="auto"/>
-          </w:tcPr>
-          <w:p>
-            <w:r>
-              <w:t>Henry</w:t>
-            </w:r>
-          </w:p>
-        </w:tc>
-        <w:tc>
-          <w:tcPr>
-            <w:tcW w:w="5046" w:type="dxa"/>
-            <w:shd w:val="clear" w:color="auto" w:fill="auto"/>
-          </w:tcPr>
-          <w:p>
-            <w:pPr>
-              <w:rPr>
-                <w:rFonts w:eastAsia="Calibri"/>
-              </w:rPr>
-            </w:pPr>
-            <w:r>
-              <w:rPr>
-                <w:rFonts w:eastAsia="Calibri"/>
-              </w:rPr>
-              <w:t>Supervisor minutes</w:t>
-            </w:r>
-          </w:p>
-        </w:tc>
-        <w:tc>
-          <w:tcPr>
-            <w:tcW w:w="1928" w:type="dxa"/>
-            <w:shd w:val="clear" w:color="auto" w:fill="auto"/>
-          </w:tcPr>
-          <w:p>
-            <w:pPr>
-              <w:rPr>
-                <w:rFonts w:eastAsia="Calibri"/>
-              </w:rPr>
-            </w:pPr>
-            <w:r>
-              <w:rPr>
-                <w:rFonts w:eastAsia="Calibri"/>
-              </w:rPr>
               <w:t>13/02</w:t>
-            </w:r>
-          </w:p>
-        </w:tc>
-      </w:tr>
-      <w:tr>
-        <w:tc>
-          <w:tcPr>
-            <w:tcW w:w="1656" w:type="dxa"/>
-            <w:shd w:val="clear" w:color="auto" w:fill="auto"/>
-          </w:tcPr>
-          <w:p>
-            <w:r>
-              <w:t>Henry</w:t>
-            </w:r>
-          </w:p>
-        </w:tc>
-        <w:tc>
-          <w:tcPr>
-            <w:tcW w:w="5046" w:type="dxa"/>
-            <w:shd w:val="clear" w:color="auto" w:fill="auto"/>
-          </w:tcPr>
-          <w:p>
-            <w:pPr>
-              <w:rPr>
-                <w:rFonts w:eastAsia="Calibri"/>
-              </w:rPr>
-            </w:pPr>
-            <w:r>
-              <w:rPr>
-                <w:rFonts w:eastAsia="Calibri"/>
-              </w:rPr>
-              <w:t>PHP Script</w:t>
-            </w:r>
-          </w:p>
-        </w:tc>
-        <w:tc>
-          <w:tcPr>
-            <w:tcW w:w="1928" w:type="dxa"/>
-            <w:shd w:val="clear" w:color="auto" w:fill="auto"/>
-          </w:tcPr>
-          <w:p>
-            <w:pPr>
-              <w:rPr>
-                <w:rFonts w:eastAsia="Calibri"/>
-              </w:rPr>
-            </w:pPr>
-            <w:r>
-              <w:rPr>
-                <w:rFonts w:eastAsia="Calibri"/>
-              </w:rPr>
-              <w:t>15/02</w:t>
-            </w:r>
-          </w:p>
-        </w:tc>
-      </w:tr>
-      <w:tr>
-        <w:tc>
-          <w:tcPr>
-            <w:tcW w:w="1656" w:type="dxa"/>
-            <w:shd w:val="clear" w:color="auto" w:fill="auto"/>
-          </w:tcPr>
-          <w:p>
-            <w:r>
-              <w:t>Harman</w:t>
-            </w:r>
-            <w:r>
-              <w:t xml:space="preserve"> + Oliver</w:t>
-            </w:r>
-            <w:bookmarkStart w:id="4" w:name="_GoBack"/>
-            <w:bookmarkEnd w:id="4"/>
-          </w:p>
-        </w:tc>
-        <w:tc>
-          <w:tcPr>
-            <w:tcW w:w="5046" w:type="dxa"/>
-            <w:shd w:val="clear" w:color="auto" w:fill="auto"/>
-          </w:tcPr>
-          <w:p>
-            <w:pPr>
-              <w:rPr>
-                <w:rFonts w:eastAsia="Calibri"/>
-              </w:rPr>
-            </w:pPr>
-            <w:r>
-              <w:rPr>
-                <w:rFonts w:eastAsia="Calibri"/>
-              </w:rPr>
-              <w:t>GUI Draft (beginning)</w:t>
-            </w:r>
-          </w:p>
-        </w:tc>
-        <w:tc>
-          <w:tcPr>
-            <w:tcW w:w="1928" w:type="dxa"/>
-            <w:shd w:val="clear" w:color="auto" w:fill="auto"/>
-          </w:tcPr>
-          <w:p>
-            <w:pPr>
-              <w:rPr>
-                <w:rFonts w:eastAsia="Calibri"/>
-              </w:rPr>
-            </w:pPr>
-            <w:r>
-              <w:rPr>
-                <w:rFonts w:eastAsia="Calibri"/>
-              </w:rPr>
-              <w:t>15/02</w:t>
             </w:r>
           </w:p>
         </w:tc>
@@ -1914,6 +1847,213 @@
           </w:tcPr>
           <w:p>
             <w:r>
+              <w:t>John</w:t>
+            </w:r>
+          </w:p>
+        </w:tc>
+        <w:tc>
+          <w:tcPr>
+            <w:tcW w:w="5046" w:type="dxa"/>
+            <w:shd w:val="clear" w:color="auto" w:fill="auto"/>
+          </w:tcPr>
+          <w:p>
+            <w:pPr>
+              <w:rPr>
+                <w:rFonts w:eastAsia="Calibri"/>
+              </w:rPr>
+            </w:pPr>
+            <w:r>
+              <w:rPr>
+                <w:rFonts w:eastAsia="Calibri"/>
+              </w:rPr>
+              <w:t xml:space="preserve">Stage </w:t>
+            </w:r>
+            <w:r>
+              <w:rPr>
+                <w:rFonts w:eastAsia="Calibri"/>
+              </w:rPr>
+              <w:t>3</w:t>
+            </w:r>
+            <w:r>
+              <w:rPr>
+                <w:rFonts w:eastAsia="Calibri"/>
+              </w:rPr>
+              <w:t xml:space="preserve"> Plan, draft</w:t>
+            </w:r>
+          </w:p>
+        </w:tc>
+        <w:tc>
+          <w:tcPr>
+            <w:tcW w:w="1928" w:type="dxa"/>
+            <w:shd w:val="clear" w:color="auto" w:fill="auto"/>
+          </w:tcPr>
+          <w:p>
+            <w:pPr>
+              <w:rPr>
+                <w:rFonts w:eastAsia="Calibri"/>
+              </w:rPr>
+            </w:pPr>
+            <w:r>
+              <w:rPr>
+                <w:rFonts w:eastAsia="Calibri"/>
+              </w:rPr>
+              <w:t>0</w:t>
+            </w:r>
+            <w:r>
+              <w:rPr>
+                <w:rFonts w:eastAsia="Calibri"/>
+              </w:rPr>
+              <w:t>2</w:t>
+            </w:r>
+            <w:r>
+              <w:rPr>
+                <w:rFonts w:eastAsia="Calibri"/>
+              </w:rPr>
+              <w:t>/0</w:t>
+            </w:r>
+            <w:r>
+              <w:rPr>
+                <w:rFonts w:eastAsia="Calibri"/>
+              </w:rPr>
+              <w:t>3</w:t>
+            </w:r>
+          </w:p>
+        </w:tc>
+      </w:tr>
+      <w:tr>
+        <w:tc>
+          <w:tcPr>
+            <w:tcW w:w="1656" w:type="dxa"/>
+            <w:shd w:val="clear" w:color="auto" w:fill="auto"/>
+          </w:tcPr>
+          <w:p>
+            <w:r>
+              <w:t>John</w:t>
+            </w:r>
+          </w:p>
+        </w:tc>
+        <w:tc>
+          <w:tcPr>
+            <w:tcW w:w="5046" w:type="dxa"/>
+            <w:shd w:val="clear" w:color="auto" w:fill="auto"/>
+          </w:tcPr>
+          <w:p>
+            <w:pPr>
+              <w:rPr>
+                <w:rFonts w:eastAsia="Calibri"/>
+              </w:rPr>
+            </w:pPr>
+            <w:r>
+              <w:rPr>
+                <w:rFonts w:eastAsia="Calibri"/>
+              </w:rPr>
+              <w:t>System Architecture Diagram revised</w:t>
+            </w:r>
+          </w:p>
+        </w:tc>
+        <w:tc>
+          <w:tcPr>
+            <w:tcW w:w="1928" w:type="dxa"/>
+            <w:shd w:val="clear" w:color="auto" w:fill="auto"/>
+          </w:tcPr>
+          <w:p>
+            <w:pPr>
+              <w:rPr>
+                <w:rFonts w:eastAsia="Calibri"/>
+              </w:rPr>
+            </w:pPr>
+            <w:r>
+              <w:rPr>
+                <w:rFonts w:eastAsia="Calibri"/>
+              </w:rPr>
+              <w:t>0</w:t>
+            </w:r>
+            <w:r>
+              <w:rPr>
+                <w:rFonts w:eastAsia="Calibri"/>
+              </w:rPr>
+              <w:t>2</w:t>
+            </w:r>
+            <w:r>
+              <w:rPr>
+                <w:rFonts w:eastAsia="Calibri"/>
+              </w:rPr>
+              <w:t>/0</w:t>
+            </w:r>
+            <w:r>
+              <w:rPr>
+                <w:rFonts w:eastAsia="Calibri"/>
+              </w:rPr>
+              <w:t>3</w:t>
+            </w:r>
+          </w:p>
+        </w:tc>
+      </w:tr>
+      <w:tr>
+        <w:tc>
+          <w:tcPr>
+            <w:tcW w:w="1656" w:type="dxa"/>
+            <w:shd w:val="clear" w:color="auto" w:fill="auto"/>
+          </w:tcPr>
+          <w:p>
+            <w:r>
+              <w:t>Harman</w:t>
+            </w:r>
+          </w:p>
+        </w:tc>
+        <w:tc>
+          <w:tcPr>
+            <w:tcW w:w="5046" w:type="dxa"/>
+            <w:shd w:val="clear" w:color="auto" w:fill="auto"/>
+          </w:tcPr>
+          <w:p>
+            <w:pPr>
+              <w:rPr>
+                <w:rFonts w:eastAsia="Calibri"/>
+              </w:rPr>
+            </w:pPr>
+            <w:r>
+              <w:rPr>
+                <w:rFonts w:eastAsia="Calibri"/>
+              </w:rPr>
+              <w:t>Team minutes</w:t>
+            </w:r>
+          </w:p>
+        </w:tc>
+        <w:tc>
+          <w:tcPr>
+            <w:tcW w:w="1928" w:type="dxa"/>
+            <w:shd w:val="clear" w:color="auto" w:fill="auto"/>
+          </w:tcPr>
+          <w:p>
+            <w:pPr>
+              <w:rPr>
+                <w:rFonts w:eastAsia="Calibri"/>
+              </w:rPr>
+            </w:pPr>
+            <w:r>
+              <w:rPr>
+                <w:rFonts w:eastAsia="Calibri"/>
+              </w:rPr>
+              <w:t>27</w:t>
+            </w:r>
+            <w:r>
+              <w:rPr>
+                <w:rFonts w:eastAsia="Calibri"/>
+              </w:rPr>
+              <w:t>/02</w:t>
+            </w:r>
+          </w:p>
+        </w:tc>
+      </w:tr>
+      <w:tr>
+        <w:tc>
+          <w:tcPr>
+            <w:tcW w:w="1656" w:type="dxa"/>
+            <w:shd w:val="clear" w:color="auto" w:fill="auto"/>
+          </w:tcPr>
+          <w:p>
+            <w:r>
               <w:t>Oliver</w:t>
             </w:r>
           </w:p>
@@ -1933,7 +2073,7 @@
               <w:rPr>
                 <w:rFonts w:eastAsia="Calibri"/>
               </w:rPr>
-              <w:t>Bluetooth implementation</w:t>
+              <w:t>Customer minutes</w:t>
             </w:r>
           </w:p>
         </w:tc>
@@ -1952,7 +2092,7 @@
               <w:rPr>
                 <w:rFonts w:eastAsia="Calibri"/>
               </w:rPr>
-              <w:t>28</w:t>
+              <w:t>27</w:t>
             </w:r>
             <w:r>
               <w:rPr>
@@ -1971,6 +2111,63 @@
           </w:tcPr>
           <w:p>
             <w:r>
+              <w:t>Henry</w:t>
+            </w:r>
+          </w:p>
+        </w:tc>
+        <w:tc>
+          <w:tcPr>
+            <w:tcW w:w="5046" w:type="dxa"/>
+            <w:shd w:val="clear" w:color="auto" w:fill="auto"/>
+          </w:tcPr>
+          <w:p>
+            <w:pPr>
+              <w:rPr>
+                <w:rFonts w:eastAsia="Calibri"/>
+              </w:rPr>
+            </w:pPr>
+            <w:r>
+              <w:rPr>
+                <w:rFonts w:eastAsia="Calibri"/>
+              </w:rPr>
+              <w:t>Supervisor minutes</w:t>
+            </w:r>
+          </w:p>
+        </w:tc>
+        <w:tc>
+          <w:tcPr>
+            <w:tcW w:w="1928" w:type="dxa"/>
+            <w:shd w:val="clear" w:color="auto" w:fill="auto"/>
+          </w:tcPr>
+          <w:p>
+            <w:pPr>
+              <w:rPr>
+                <w:rFonts w:eastAsia="Calibri"/>
+              </w:rPr>
+            </w:pPr>
+            <w:r>
+              <w:rPr>
+                <w:rFonts w:eastAsia="Calibri"/>
+              </w:rPr>
+              <w:t>27</w:t>
+            </w:r>
+            <w:r>
+              <w:rPr>
+                <w:rFonts w:eastAsia="Calibri"/>
+              </w:rPr>
+              <w:t>/02</w:t>
+            </w:r>
+          </w:p>
+        </w:tc>
+      </w:tr>
+      <w:tr>
+        <w:tc>
+          <w:tcPr>
+            <w:tcW w:w="1656" w:type="dxa"/>
+            <w:shd w:val="clear" w:color="auto" w:fill="auto"/>
+          </w:tcPr>
+          <w:p>
+            <w:r>
               <w:t>John</w:t>
             </w:r>
           </w:p>
@@ -1990,7 +2187,38 @@
               <w:rPr>
                 <w:rFonts w:eastAsia="Calibri"/>
               </w:rPr>
-              <w:t xml:space="preserve">Stage </w:t>
+              <w:t>Estimates and Time Actuals</w:t>
+            </w:r>
+          </w:p>
+        </w:tc>
+        <w:tc>
+          <w:tcPr>
+            <w:tcW w:w="1928" w:type="dxa"/>
+            <w:shd w:val="clear" w:color="auto" w:fill="auto"/>
+          </w:tcPr>
+          <w:p>
+            <w:pPr>
+              <w:rPr>
+                <w:rFonts w:eastAsia="Calibri"/>
+              </w:rPr>
+            </w:pPr>
+            <w:r>
+              <w:rPr>
+                <w:rFonts w:eastAsia="Calibri"/>
+              </w:rPr>
+              <w:t>0</w:t>
+            </w:r>
+            <w:r>
+              <w:rPr>
+                <w:rFonts w:eastAsia="Calibri"/>
+              </w:rPr>
+              <w:t>2</w:t>
+            </w:r>
+            <w:r>
+              <w:rPr>
+                <w:rFonts w:eastAsia="Calibri"/>
+              </w:rPr>
+              <w:t>/0</w:t>
             </w:r>
             <w:r>
               <w:rPr>
@@ -1998,11 +2226,37 @@
               </w:rPr>
               <w:t>3</w:t>
             </w:r>
-            <w:r>
-              <w:rPr>
-                <w:rFonts w:eastAsia="Calibri"/>
-              </w:rPr>
-              <w:t xml:space="preserve"> Plan, draft</w:t>
+          </w:p>
+        </w:tc>
+      </w:tr>
+      <w:tr>
+        <w:tc>
+          <w:tcPr>
+            <w:tcW w:w="1656" w:type="dxa"/>
+            <w:shd w:val="clear" w:color="auto" w:fill="auto"/>
+          </w:tcPr>
+          <w:p>
+            <w:r>
+              <w:t>John + Henry</w:t>
+            </w:r>
+          </w:p>
+        </w:tc>
+        <w:tc>
+          <w:tcPr>
+            <w:tcW w:w="5046" w:type="dxa"/>
+            <w:shd w:val="clear" w:color="auto" w:fill="auto"/>
+          </w:tcPr>
+          <w:p>
+            <w:pPr>
+              <w:rPr>
+                <w:rFonts w:eastAsia="Calibri"/>
+              </w:rPr>
+            </w:pPr>
+            <w:r>
+              <w:rPr>
+                <w:rFonts w:eastAsia="Calibri"/>
+              </w:rPr>
+              <w:t>Call PHP script from location services</w:t>
             </w:r>
           </w:p>
         </w:tc>
@@ -2021,13 +2275,291 @@
               <w:rPr>
                 <w:rFonts w:eastAsia="Calibri"/>
               </w:rPr>
-              <w:t>0</w:t>
-            </w:r>
-            <w:r>
-              <w:rPr>
-                <w:rFonts w:eastAsia="Calibri"/>
-              </w:rPr>
-              <w:t>2</w:t>
+              <w:t>09/02</w:t>
+            </w:r>
+          </w:p>
+        </w:tc>
+      </w:tr>
+      <w:tr>
+        <w:tc>
+          <w:tcPr>
+            <w:tcW w:w="1656" w:type="dxa"/>
+            <w:shd w:val="clear" w:color="auto" w:fill="auto"/>
+          </w:tcPr>
+          <w:p>
+            <w:r>
+              <w:t>Harman</w:t>
+            </w:r>
+            <w:r>
+              <w:t xml:space="preserve"> + Oliver</w:t>
+            </w:r>
+          </w:p>
+        </w:tc>
+        <w:tc>
+          <w:tcPr>
+            <w:tcW w:w="5046" w:type="dxa"/>
+            <w:shd w:val="clear" w:color="auto" w:fill="auto"/>
+          </w:tcPr>
+          <w:p>
+            <w:pPr>
+              <w:rPr>
+                <w:rFonts w:eastAsia="Calibri"/>
+              </w:rPr>
+            </w:pPr>
+            <w:r>
+              <w:rPr>
+                <w:rFonts w:eastAsia="Calibri"/>
+              </w:rPr>
+              <w:t xml:space="preserve">GUI </w:t>
+            </w:r>
+            <w:proofErr w:type="gramStart"/>
+            <w:r>
+              <w:rPr>
+                <w:rFonts w:eastAsia="Calibri"/>
+              </w:rPr>
+              <w:t>Draft</w:t>
+            </w:r>
+            <w:r>
+              <w:rPr>
+                <w:rFonts w:eastAsia="Calibri"/>
+              </w:rPr>
+              <w:t>(</w:t>
+            </w:r>
+            <w:proofErr w:type="gramEnd"/>
+            <w:r>
+              <w:rPr>
+                <w:rFonts w:eastAsia="Calibri"/>
+              </w:rPr>
+              <w:t>Design + interactivity</w:t>
+            </w:r>
+            <w:r>
+              <w:rPr>
+                <w:rFonts w:eastAsia="Calibri"/>
+              </w:rPr>
+              <w:t>)</w:t>
+            </w:r>
+          </w:p>
+        </w:tc>
+        <w:tc>
+          <w:tcPr>
+            <w:tcW w:w="1928" w:type="dxa"/>
+            <w:shd w:val="clear" w:color="auto" w:fill="auto"/>
+          </w:tcPr>
+          <w:p>
+            <w:pPr>
+              <w:rPr>
+                <w:rFonts w:eastAsia="Calibri"/>
+              </w:rPr>
+            </w:pPr>
+            <w:r>
+              <w:rPr>
+                <w:rFonts w:eastAsia="Calibri"/>
+              </w:rPr>
+              <w:t>09/02</w:t>
+            </w:r>
+          </w:p>
+        </w:tc>
+      </w:tr>
+      <w:tr>
+        <w:tc>
+          <w:tcPr>
+            <w:tcW w:w="1656" w:type="dxa"/>
+            <w:shd w:val="clear" w:color="auto" w:fill="auto"/>
+          </w:tcPr>
+          <w:p>
+            <w:r>
+              <w:t>Oliver</w:t>
+            </w:r>
+          </w:p>
+        </w:tc>
+        <w:tc>
+          <w:tcPr>
+            <w:tcW w:w="5046" w:type="dxa"/>
+            <w:shd w:val="clear" w:color="auto" w:fill="auto"/>
+          </w:tcPr>
+          <w:p>
+            <w:pPr>
+              <w:rPr>
+                <w:rFonts w:eastAsia="Calibri"/>
+              </w:rPr>
+            </w:pPr>
+            <w:r>
+              <w:rPr>
+                <w:rFonts w:eastAsia="Calibri"/>
+              </w:rPr>
+              <w:t>Weekly Status Report</w:t>
+            </w:r>
+          </w:p>
+        </w:tc>
+        <w:tc>
+          <w:tcPr>
+            <w:tcW w:w="1928" w:type="dxa"/>
+            <w:shd w:val="clear" w:color="auto" w:fill="auto"/>
+          </w:tcPr>
+          <w:p>
+            <w:pPr>
+              <w:rPr>
+                <w:rFonts w:eastAsia="Calibri"/>
+              </w:rPr>
+            </w:pPr>
+            <w:r>
+              <w:rPr>
+                <w:rFonts w:eastAsia="Calibri"/>
+              </w:rPr>
+              <w:t>02/03</w:t>
+            </w:r>
+          </w:p>
+        </w:tc>
+      </w:tr>
+      <w:tr>
+        <w:tc>
+          <w:tcPr>
+            <w:tcW w:w="1656" w:type="dxa"/>
+            <w:shd w:val="clear" w:color="auto" w:fill="auto"/>
+          </w:tcPr>
+          <w:p>
+            <w:r>
+              <w:t>Henry</w:t>
+            </w:r>
+          </w:p>
+        </w:tc>
+        <w:tc>
+          <w:tcPr>
+            <w:tcW w:w="5046" w:type="dxa"/>
+            <w:shd w:val="clear" w:color="auto" w:fill="auto"/>
+          </w:tcPr>
+          <w:p>
+            <w:pPr>
+              <w:rPr>
+                <w:rFonts w:eastAsia="Calibri"/>
+              </w:rPr>
+            </w:pPr>
+            <w:r>
+              <w:rPr>
+                <w:rFonts w:eastAsia="Calibri"/>
+              </w:rPr>
+              <w:t>Risks and Technical Issues</w:t>
+            </w:r>
+          </w:p>
+        </w:tc>
+        <w:tc>
+          <w:tcPr>
+            <w:tcW w:w="1928" w:type="dxa"/>
+            <w:shd w:val="clear" w:color="auto" w:fill="auto"/>
+          </w:tcPr>
+          <w:p>
+            <w:pPr>
+              <w:rPr>
+                <w:rFonts w:eastAsia="Calibri"/>
+              </w:rPr>
+            </w:pPr>
+            <w:r>
+              <w:rPr>
+                <w:rFonts w:eastAsia="Calibri"/>
+              </w:rPr>
+              <w:t>02/03</w:t>
+            </w:r>
+          </w:p>
+        </w:tc>
+      </w:tr>
+      <w:tr>
+        <w:tc>
+          <w:tcPr>
+            <w:tcW w:w="1656" w:type="dxa"/>
+            <w:shd w:val="clear" w:color="auto" w:fill="auto"/>
+          </w:tcPr>
+          <w:p>
+            <w:r>
+              <w:t>Everyone</w:t>
+            </w:r>
+          </w:p>
+        </w:tc>
+        <w:tc>
+          <w:tcPr>
+            <w:tcW w:w="5046" w:type="dxa"/>
+            <w:shd w:val="clear" w:color="auto" w:fill="auto"/>
+          </w:tcPr>
+          <w:p>
+            <w:pPr>
+              <w:rPr>
+                <w:rFonts w:eastAsia="Calibri"/>
+              </w:rPr>
+            </w:pPr>
+            <w:r>
+              <w:rPr>
+                <w:rFonts w:eastAsia="Calibri"/>
+              </w:rPr>
+              <w:t>Project Test Plan</w:t>
+            </w:r>
+          </w:p>
+        </w:tc>
+        <w:tc>
+          <w:tcPr>
+            <w:tcW w:w="1928" w:type="dxa"/>
+            <w:shd w:val="clear" w:color="auto" w:fill="auto"/>
+          </w:tcPr>
+          <w:p>
+            <w:pPr>
+              <w:rPr>
+                <w:rFonts w:eastAsia="Calibri"/>
+              </w:rPr>
+            </w:pPr>
+            <w:r>
+              <w:rPr>
+                <w:rFonts w:eastAsia="Calibri"/>
+              </w:rPr>
+              <w:t>02/03</w:t>
+            </w:r>
+          </w:p>
+        </w:tc>
+      </w:tr>
+      <w:tr>
+        <w:tc>
+          <w:tcPr>
+            <w:tcW w:w="1656" w:type="dxa"/>
+            <w:shd w:val="clear" w:color="auto" w:fill="auto"/>
+          </w:tcPr>
+          <w:p>
+            <w:r>
+              <w:t>Henry</w:t>
+            </w:r>
+          </w:p>
+        </w:tc>
+        <w:tc>
+          <w:tcPr>
+            <w:tcW w:w="5046" w:type="dxa"/>
+            <w:shd w:val="clear" w:color="auto" w:fill="auto"/>
+          </w:tcPr>
+          <w:p>
+            <w:pPr>
+              <w:rPr>
+                <w:rFonts w:eastAsia="Calibri"/>
+              </w:rPr>
+            </w:pPr>
+            <w:r>
+              <w:rPr>
+                <w:rFonts w:eastAsia="Calibri"/>
+              </w:rPr>
+              <w:t>PHP Script</w:t>
+            </w:r>
+          </w:p>
+        </w:tc>
+        <w:tc>
+          <w:tcPr>
+            <w:tcW w:w="1928" w:type="dxa"/>
+            <w:shd w:val="clear" w:color="auto" w:fill="auto"/>
+          </w:tcPr>
+          <w:p>
+            <w:pPr>
+              <w:rPr>
+                <w:rFonts w:eastAsia="Calibri"/>
+              </w:rPr>
+            </w:pPr>
+            <w:r>
+              <w:rPr>
+                <w:rFonts w:eastAsia="Calibri"/>
+              </w:rPr>
+              <w:t>02</w:t>
             </w:r>
             <w:r>
               <w:rPr>
@@ -2040,593 +2572,6 @@
                 <w:rFonts w:eastAsia="Calibri"/>
               </w:rPr>
               <w:t>3</w:t>
-            </w:r>
-          </w:p>
-        </w:tc>
-      </w:tr>
-      <w:tr>
-        <w:tc>
-          <w:tcPr>
-            <w:tcW w:w="1656" w:type="dxa"/>
-            <w:shd w:val="clear" w:color="auto" w:fill="auto"/>
-          </w:tcPr>
-          <w:p>
-            <w:r>
-              <w:t>John</w:t>
-            </w:r>
-          </w:p>
-        </w:tc>
-        <w:tc>
-          <w:tcPr>
-            <w:tcW w:w="5046" w:type="dxa"/>
-            <w:shd w:val="clear" w:color="auto" w:fill="auto"/>
-          </w:tcPr>
-          <w:p>
-            <w:pPr>
-              <w:rPr>
-                <w:rFonts w:eastAsia="Calibri"/>
-              </w:rPr>
-            </w:pPr>
-            <w:r>
-              <w:rPr>
-                <w:rFonts w:eastAsia="Calibri"/>
-              </w:rPr>
-              <w:t>System Architecture Diagram revised</w:t>
-            </w:r>
-          </w:p>
-        </w:tc>
-        <w:tc>
-          <w:tcPr>
-            <w:tcW w:w="1928" w:type="dxa"/>
-            <w:shd w:val="clear" w:color="auto" w:fill="auto"/>
-          </w:tcPr>
-          <w:p>
-            <w:pPr>
-              <w:rPr>
-                <w:rFonts w:eastAsia="Calibri"/>
-              </w:rPr>
-            </w:pPr>
-            <w:r>
-              <w:rPr>
-                <w:rFonts w:eastAsia="Calibri"/>
-              </w:rPr>
-              <w:t>0</w:t>
-            </w:r>
-            <w:r>
-              <w:rPr>
-                <w:rFonts w:eastAsia="Calibri"/>
-              </w:rPr>
-              <w:t>2</w:t>
-            </w:r>
-            <w:r>
-              <w:rPr>
-                <w:rFonts w:eastAsia="Calibri"/>
-              </w:rPr>
-              <w:t>/0</w:t>
-            </w:r>
-            <w:r>
-              <w:rPr>
-                <w:rFonts w:eastAsia="Calibri"/>
-              </w:rPr>
-              <w:t>3</w:t>
-            </w:r>
-          </w:p>
-        </w:tc>
-      </w:tr>
-      <w:tr>
-        <w:tc>
-          <w:tcPr>
-            <w:tcW w:w="1656" w:type="dxa"/>
-            <w:shd w:val="clear" w:color="auto" w:fill="auto"/>
-          </w:tcPr>
-          <w:p>
-            <w:r>
-              <w:t>Harman</w:t>
-            </w:r>
-          </w:p>
-        </w:tc>
-        <w:tc>
-          <w:tcPr>
-            <w:tcW w:w="5046" w:type="dxa"/>
-            <w:shd w:val="clear" w:color="auto" w:fill="auto"/>
-          </w:tcPr>
-          <w:p>
-            <w:pPr>
-              <w:rPr>
-                <w:rFonts w:eastAsia="Calibri"/>
-              </w:rPr>
-            </w:pPr>
-            <w:r>
-              <w:rPr>
-                <w:rFonts w:eastAsia="Calibri"/>
-              </w:rPr>
-              <w:t>Team minutes</w:t>
-            </w:r>
-          </w:p>
-        </w:tc>
-        <w:tc>
-          <w:tcPr>
-            <w:tcW w:w="1928" w:type="dxa"/>
-            <w:shd w:val="clear" w:color="auto" w:fill="auto"/>
-          </w:tcPr>
-          <w:p>
-            <w:pPr>
-              <w:rPr>
-                <w:rFonts w:eastAsia="Calibri"/>
-              </w:rPr>
-            </w:pPr>
-            <w:r>
-              <w:rPr>
-                <w:rFonts w:eastAsia="Calibri"/>
-              </w:rPr>
-              <w:t>27</w:t>
-            </w:r>
-            <w:r>
-              <w:rPr>
-                <w:rFonts w:eastAsia="Calibri"/>
-              </w:rPr>
-              <w:t>/02</w:t>
-            </w:r>
-          </w:p>
-        </w:tc>
-      </w:tr>
-      <w:tr>
-        <w:tc>
-          <w:tcPr>
-            <w:tcW w:w="1656" w:type="dxa"/>
-            <w:shd w:val="clear" w:color="auto" w:fill="auto"/>
-          </w:tcPr>
-          <w:p>
-            <w:r>
-              <w:t>Oliver</w:t>
-            </w:r>
-          </w:p>
-        </w:tc>
-        <w:tc>
-          <w:tcPr>
-            <w:tcW w:w="5046" w:type="dxa"/>
-            <w:shd w:val="clear" w:color="auto" w:fill="auto"/>
-          </w:tcPr>
-          <w:p>
-            <w:pPr>
-              <w:rPr>
-                <w:rFonts w:eastAsia="Calibri"/>
-              </w:rPr>
-            </w:pPr>
-            <w:r>
-              <w:rPr>
-                <w:rFonts w:eastAsia="Calibri"/>
-              </w:rPr>
-              <w:t>Customer minutes</w:t>
-            </w:r>
-          </w:p>
-        </w:tc>
-        <w:tc>
-          <w:tcPr>
-            <w:tcW w:w="1928" w:type="dxa"/>
-            <w:shd w:val="clear" w:color="auto" w:fill="auto"/>
-          </w:tcPr>
-          <w:p>
-            <w:pPr>
-              <w:rPr>
-                <w:rFonts w:eastAsia="Calibri"/>
-              </w:rPr>
-            </w:pPr>
-            <w:r>
-              <w:rPr>
-                <w:rFonts w:eastAsia="Calibri"/>
-              </w:rPr>
-              <w:t>27</w:t>
-            </w:r>
-            <w:r>
-              <w:rPr>
-                <w:rFonts w:eastAsia="Calibri"/>
-              </w:rPr>
-              <w:t>/02</w:t>
-            </w:r>
-          </w:p>
-        </w:tc>
-      </w:tr>
-      <w:tr>
-        <w:tc>
-          <w:tcPr>
-            <w:tcW w:w="1656" w:type="dxa"/>
-            <w:shd w:val="clear" w:color="auto" w:fill="auto"/>
-          </w:tcPr>
-          <w:p>
-            <w:r>
-              <w:t>Henry</w:t>
-            </w:r>
-          </w:p>
-        </w:tc>
-        <w:tc>
-          <w:tcPr>
-            <w:tcW w:w="5046" w:type="dxa"/>
-            <w:shd w:val="clear" w:color="auto" w:fill="auto"/>
-          </w:tcPr>
-          <w:p>
-            <w:pPr>
-              <w:rPr>
-                <w:rFonts w:eastAsia="Calibri"/>
-              </w:rPr>
-            </w:pPr>
-            <w:r>
-              <w:rPr>
-                <w:rFonts w:eastAsia="Calibri"/>
-              </w:rPr>
-              <w:t>Supervisor minutes</w:t>
-            </w:r>
-          </w:p>
-        </w:tc>
-        <w:tc>
-          <w:tcPr>
-            <w:tcW w:w="1928" w:type="dxa"/>
-            <w:shd w:val="clear" w:color="auto" w:fill="auto"/>
-          </w:tcPr>
-          <w:p>
-            <w:pPr>
-              <w:rPr>
-                <w:rFonts w:eastAsia="Calibri"/>
-              </w:rPr>
-            </w:pPr>
-            <w:r>
-              <w:rPr>
-                <w:rFonts w:eastAsia="Calibri"/>
-              </w:rPr>
-              <w:t>27</w:t>
-            </w:r>
-            <w:r>
-              <w:rPr>
-                <w:rFonts w:eastAsia="Calibri"/>
-              </w:rPr>
-              <w:t>/02</w:t>
-            </w:r>
-          </w:p>
-        </w:tc>
-      </w:tr>
-      <w:tr>
-        <w:tc>
-          <w:tcPr>
-            <w:tcW w:w="1656" w:type="dxa"/>
-            <w:shd w:val="clear" w:color="auto" w:fill="auto"/>
-          </w:tcPr>
-          <w:p>
-            <w:r>
-              <w:t>John</w:t>
-            </w:r>
-          </w:p>
-        </w:tc>
-        <w:tc>
-          <w:tcPr>
-            <w:tcW w:w="5046" w:type="dxa"/>
-            <w:shd w:val="clear" w:color="auto" w:fill="auto"/>
-          </w:tcPr>
-          <w:p>
-            <w:pPr>
-              <w:rPr>
-                <w:rFonts w:eastAsia="Calibri"/>
-              </w:rPr>
-            </w:pPr>
-            <w:r>
-              <w:rPr>
-                <w:rFonts w:eastAsia="Calibri"/>
-              </w:rPr>
-              <w:t>Estimates and Time Actuals</w:t>
-            </w:r>
-          </w:p>
-        </w:tc>
-        <w:tc>
-          <w:tcPr>
-            <w:tcW w:w="1928" w:type="dxa"/>
-            <w:shd w:val="clear" w:color="auto" w:fill="auto"/>
-          </w:tcPr>
-          <w:p>
-            <w:pPr>
-              <w:rPr>
-                <w:rFonts w:eastAsia="Calibri"/>
-              </w:rPr>
-            </w:pPr>
-            <w:r>
-              <w:rPr>
-                <w:rFonts w:eastAsia="Calibri"/>
-              </w:rPr>
-              <w:t>0</w:t>
-            </w:r>
-            <w:r>
-              <w:rPr>
-                <w:rFonts w:eastAsia="Calibri"/>
-              </w:rPr>
-              <w:t>2</w:t>
-            </w:r>
-            <w:r>
-              <w:rPr>
-                <w:rFonts w:eastAsia="Calibri"/>
-              </w:rPr>
-              <w:t>/0</w:t>
-            </w:r>
-            <w:r>
-              <w:rPr>
-                <w:rFonts w:eastAsia="Calibri"/>
-              </w:rPr>
-              <w:t>3</w:t>
-            </w:r>
-          </w:p>
-        </w:tc>
-      </w:tr>
-      <w:tr>
-        <w:tc>
-          <w:tcPr>
-            <w:tcW w:w="1656" w:type="dxa"/>
-            <w:shd w:val="clear" w:color="auto" w:fill="auto"/>
-          </w:tcPr>
-          <w:p>
-            <w:r>
-              <w:t>John + Henry</w:t>
-            </w:r>
-          </w:p>
-        </w:tc>
-        <w:tc>
-          <w:tcPr>
-            <w:tcW w:w="5046" w:type="dxa"/>
-            <w:shd w:val="clear" w:color="auto" w:fill="auto"/>
-          </w:tcPr>
-          <w:p>
-            <w:pPr>
-              <w:rPr>
-                <w:rFonts w:eastAsia="Calibri"/>
-              </w:rPr>
-            </w:pPr>
-            <w:r>
-              <w:rPr>
-                <w:rFonts w:eastAsia="Calibri"/>
-              </w:rPr>
-              <w:t>Call PHP script from location services</w:t>
-            </w:r>
-          </w:p>
-        </w:tc>
-        <w:tc>
-          <w:tcPr>
-            <w:tcW w:w="1928" w:type="dxa"/>
-            <w:shd w:val="clear" w:color="auto" w:fill="auto"/>
-          </w:tcPr>
-          <w:p>
-            <w:pPr>
-              <w:rPr>
-                <w:rFonts w:eastAsia="Calibri"/>
-              </w:rPr>
-            </w:pPr>
-            <w:r>
-              <w:rPr>
-                <w:rFonts w:eastAsia="Calibri"/>
-              </w:rPr>
-              <w:t>09/02</w:t>
-            </w:r>
-          </w:p>
-        </w:tc>
-      </w:tr>
-      <w:tr>
-        <w:tc>
-          <w:tcPr>
-            <w:tcW w:w="1656" w:type="dxa"/>
-            <w:shd w:val="clear" w:color="auto" w:fill="auto"/>
-          </w:tcPr>
-          <w:p>
-            <w:r>
-              <w:t>Harman</w:t>
-            </w:r>
-            <w:r>
-              <w:t xml:space="preserve"> + Oliver</w:t>
-            </w:r>
-          </w:p>
-        </w:tc>
-        <w:tc>
-          <w:tcPr>
-            <w:tcW w:w="5046" w:type="dxa"/>
-            <w:shd w:val="clear" w:color="auto" w:fill="auto"/>
-          </w:tcPr>
-          <w:p>
-            <w:pPr>
-              <w:rPr>
-                <w:rFonts w:eastAsia="Calibri"/>
-              </w:rPr>
-            </w:pPr>
-            <w:r>
-              <w:rPr>
-                <w:rFonts w:eastAsia="Calibri"/>
-              </w:rPr>
-              <w:t xml:space="preserve">GUI </w:t>
-            </w:r>
-            <w:proofErr w:type="gramStart"/>
-            <w:r>
-              <w:rPr>
-                <w:rFonts w:eastAsia="Calibri"/>
-              </w:rPr>
-              <w:t>Draft</w:t>
-            </w:r>
-            <w:r>
-              <w:rPr>
-                <w:rFonts w:eastAsia="Calibri"/>
-              </w:rPr>
-              <w:t>(</w:t>
-            </w:r>
-            <w:proofErr w:type="gramEnd"/>
-            <w:r>
-              <w:rPr>
-                <w:rFonts w:eastAsia="Calibri"/>
-              </w:rPr>
-              <w:t>further iteration)</w:t>
-            </w:r>
-          </w:p>
-        </w:tc>
-        <w:tc>
-          <w:tcPr>
-            <w:tcW w:w="1928" w:type="dxa"/>
-            <w:shd w:val="clear" w:color="auto" w:fill="auto"/>
-          </w:tcPr>
-          <w:p>
-            <w:pPr>
-              <w:rPr>
-                <w:rFonts w:eastAsia="Calibri"/>
-              </w:rPr>
-            </w:pPr>
-            <w:r>
-              <w:rPr>
-                <w:rFonts w:eastAsia="Calibri"/>
-              </w:rPr>
-              <w:t>09/02</w:t>
-            </w:r>
-          </w:p>
-        </w:tc>
-      </w:tr>
-      <w:tr>
-        <w:tc>
-          <w:tcPr>
-            <w:tcW w:w="1656" w:type="dxa"/>
-            <w:shd w:val="clear" w:color="auto" w:fill="auto"/>
-          </w:tcPr>
-          <w:p>
-            <w:r>
-              <w:t>Oliver</w:t>
-            </w:r>
-          </w:p>
-        </w:tc>
-        <w:tc>
-          <w:tcPr>
-            <w:tcW w:w="5046" w:type="dxa"/>
-            <w:shd w:val="clear" w:color="auto" w:fill="auto"/>
-          </w:tcPr>
-          <w:p>
-            <w:pPr>
-              <w:rPr>
-                <w:rFonts w:eastAsia="Calibri"/>
-              </w:rPr>
-            </w:pPr>
-            <w:r>
-              <w:rPr>
-                <w:rFonts w:eastAsia="Calibri"/>
-              </w:rPr>
-              <w:t>Weekly Status Report</w:t>
-            </w:r>
-          </w:p>
-        </w:tc>
-        <w:tc>
-          <w:tcPr>
-            <w:tcW w:w="1928" w:type="dxa"/>
-            <w:shd w:val="clear" w:color="auto" w:fill="auto"/>
-          </w:tcPr>
-          <w:p>
-            <w:pPr>
-              <w:rPr>
-                <w:rFonts w:eastAsia="Calibri"/>
-              </w:rPr>
-            </w:pPr>
-            <w:r>
-              <w:rPr>
-                <w:rFonts w:eastAsia="Calibri"/>
-              </w:rPr>
-              <w:t>02/03</w:t>
-            </w:r>
-          </w:p>
-        </w:tc>
-      </w:tr>
-      <w:tr>
-        <w:tc>
-          <w:tcPr>
-            <w:tcW w:w="1656" w:type="dxa"/>
-            <w:shd w:val="clear" w:color="auto" w:fill="auto"/>
-          </w:tcPr>
-          <w:p>
-            <w:r>
-              <w:t>Henry</w:t>
-            </w:r>
-          </w:p>
-        </w:tc>
-        <w:tc>
-          <w:tcPr>
-            <w:tcW w:w="5046" w:type="dxa"/>
-            <w:shd w:val="clear" w:color="auto" w:fill="auto"/>
-          </w:tcPr>
-          <w:p>
-            <w:pPr>
-              <w:rPr>
-                <w:rFonts w:eastAsia="Calibri"/>
-              </w:rPr>
-            </w:pPr>
-            <w:r>
-              <w:rPr>
-                <w:rFonts w:eastAsia="Calibri"/>
-              </w:rPr>
-              <w:t>Risks and Technical Issues</w:t>
-            </w:r>
-          </w:p>
-        </w:tc>
-        <w:tc>
-          <w:tcPr>
-            <w:tcW w:w="1928" w:type="dxa"/>
-            <w:shd w:val="clear" w:color="auto" w:fill="auto"/>
-          </w:tcPr>
-          <w:p>
-            <w:pPr>
-              <w:rPr>
-                <w:rFonts w:eastAsia="Calibri"/>
-              </w:rPr>
-            </w:pPr>
-            <w:r>
-              <w:rPr>
-                <w:rFonts w:eastAsia="Calibri"/>
-              </w:rPr>
-              <w:t>02/03</w:t>
-            </w:r>
-          </w:p>
-        </w:tc>
-      </w:tr>
-      <w:tr>
-        <w:tc>
-          <w:tcPr>
-            <w:tcW w:w="1656" w:type="dxa"/>
-            <w:shd w:val="clear" w:color="auto" w:fill="auto"/>
-          </w:tcPr>
-          <w:p>
-            <w:r>
-              <w:t>Everyone</w:t>
-            </w:r>
-          </w:p>
-        </w:tc>
-        <w:tc>
-          <w:tcPr>
-            <w:tcW w:w="5046" w:type="dxa"/>
-            <w:shd w:val="clear" w:color="auto" w:fill="auto"/>
-          </w:tcPr>
-          <w:p>
-            <w:pPr>
-              <w:rPr>
-                <w:rFonts w:eastAsia="Calibri"/>
-              </w:rPr>
-            </w:pPr>
-            <w:r>
-              <w:rPr>
-                <w:rFonts w:eastAsia="Calibri"/>
-              </w:rPr>
-              <w:t>Project Test Plan</w:t>
-            </w:r>
-          </w:p>
-        </w:tc>
-        <w:tc>
-          <w:tcPr>
-            <w:tcW w:w="1928" w:type="dxa"/>
-            <w:shd w:val="clear" w:color="auto" w:fill="auto"/>
-          </w:tcPr>
-          <w:p>
-            <w:pPr>
-              <w:rPr>
-                <w:rFonts w:eastAsia="Calibri"/>
-              </w:rPr>
-            </w:pPr>
-            <w:r>
-              <w:rPr>
-                <w:rFonts w:eastAsia="Calibri"/>
-              </w:rPr>
-              <w:t>02/03</w:t>
             </w:r>
           </w:p>
         </w:tc>
@@ -2734,19 +2679,7 @@
       <w:rPr>
         <w:rFonts w:ascii="Tahoma" w:hAnsi="Tahoma" w:cs="Tahoma"/>
       </w:rPr>
-      <w:instrText xml:space="preserve"> N</w:instrText>
-    </w:r>
-    <w:r>
-      <w:rPr>
-        <w:rFonts w:ascii="Tahoma" w:hAnsi="Tahoma" w:cs="Tahoma"/>
-      </w:rPr>
-      <w:instrText>UM</w:instrText>
-    </w:r>
-    <w:r>
-      <w:rPr>
-        <w:rFonts w:ascii="Tahoma" w:hAnsi="Tahoma" w:cs="Tahoma"/>
-      </w:rPr>
-      <w:instrText xml:space="preserve">PAGES </w:instrText>
+      <w:instrText xml:space="preserve"> NUMPAGES </w:instrText>
     </w:r>
     <w:r>
       <w:rPr>
@@ -2803,19 +2736,7 @@
       <w:rPr>
         <w:lang w:val="en-CA"/>
       </w:rPr>
-      <w:t>Sta</w:t>
-    </w:r>
-    <w:r>
-      <w:rPr>
-        <w:lang w:val="en-CA"/>
-      </w:rPr>
-      <w:t>ge Plan</w:t>
-    </w:r>
-    <w:r>
-      <w:rPr>
-        <w:lang w:val="en-CA"/>
-      </w:rPr>
-      <w:t xml:space="preserve">: </w:t>
+      <w:t xml:space="preserve">Stage Plan: </w:t>
     </w:r>
     <w:proofErr w:type="spellStart"/>
     <w:r>

</xml_diff>